<commit_message>
update for 3940 as
</commit_message>
<xml_diff>
--- a/2232 CPS/2232-FinalProject/ProjectIntrodution.docx
+++ b/2232 CPS/2232-FinalProject/ProjectIntrodution.docx
@@ -1024,7 +1024,13 @@
     </w:p>
     <w:p>
       <w:r>
-        <w:t>In besides, I also use Stack to store the digits and symbols that are read while processing LaTeX equations.</w:t>
+        <w:rPr>
+          <w:rFonts w:hint="eastAsia"/>
+        </w:rPr>
+        <w:t>B</w:t>
+      </w:r>
+      <w:r>
+        <w:t>esides, I also use Stack to store the digits and symbols that are read while processing LaTeX equations.</w:t>
       </w:r>
       <w:r>
         <w:t xml:space="preserve"> </w:t>
@@ -3126,31 +3132,7 @@
         <w:rPr>
           <w:sz w:val="22"/>
         </w:rPr>
-        <w:t xml:space="preserve"> right) {</w:t>
-      </w:r>
-      <w:r>
-        <w:rPr>
-          <w:sz w:val="22"/>
-        </w:rPr>
-        <w:t xml:space="preserve"> </w:t>
-      </w:r>
-      <w:r>
-        <w:rPr>
-          <w:sz w:val="22"/>
-        </w:rPr>
-        <w:t>super(left, right);</w:t>
-      </w:r>
-      <w:r>
-        <w:rPr>
-          <w:sz w:val="22"/>
-        </w:rPr>
-        <w:t xml:space="preserve"> </w:t>
-      </w:r>
-      <w:r>
-        <w:rPr>
-          <w:sz w:val="22"/>
-        </w:rPr>
-        <w:t>}</w:t>
+        <w:t xml:space="preserve"> right) { super(left, right); }</w:t>
       </w:r>
     </w:p>
     <w:p>

</xml_diff>